<commit_message>
Added Explanation about new developments to SLD Template.
</commit_message>
<xml_diff>
--- a/documents/testing/20140521-LGV_TestPlan_C9.1_Serverside_Mining_Service_HAR_Service.docx
+++ b/documents/testing/20140521-LGV_TestPlan_C9.1_Serverside_Mining_Service_HAR_Service.docx
@@ -420,8 +420,6 @@
             </w:pPr>
           </w:p>
         </w:tc>
-        <w:bookmarkStart w:id="2" w:name="_GoBack"/>
-        <w:bookmarkEnd w:id="2"/>
       </w:tr>
       <w:tr>
         <w:tc>
@@ -474,14 +472,7 @@
                 <w:color w:val="0070C0"/>
                 <w:sz w:val="20"/>
               </w:rPr>
-              <w:t>(C15)</w:t>
-            </w:r>
-            <w:r>
-              <w:rPr>
-                <w:color w:val="0070C0"/>
-                <w:sz w:val="20"/>
-              </w:rPr>
-              <w:t xml:space="preserve"> </w:t>
+              <w:t xml:space="preserve">(C15) </w:t>
             </w:r>
             <w:r>
               <w:rPr>
@@ -710,7 +701,7 @@
                 <w:color w:val="0070C0"/>
                 <w:sz w:val="20"/>
               </w:rPr>
-              <w:t>Test plan concept</w:t>
+              <w:t>Test round 1 completed</w:t>
             </w:r>
           </w:p>
         </w:tc>
@@ -786,7 +777,21 @@
                 <w:color w:val="FF0000"/>
                 <w:sz w:val="20"/>
               </w:rPr>
-              <w:t>23.6.2014</w:t>
+              <w:t>23.</w:t>
+            </w:r>
+            <w:r>
+              <w:rPr>
+                <w:color w:val="FF0000"/>
+                <w:sz w:val="20"/>
+              </w:rPr>
+              <w:t>0</w:t>
+            </w:r>
+            <w:r>
+              <w:rPr>
+                <w:color w:val="FF0000"/>
+                <w:sz w:val="20"/>
+              </w:rPr>
+              <w:t>6.2014</w:t>
             </w:r>
           </w:p>
         </w:tc>
@@ -825,7 +830,7 @@
                 <w:color w:val="FF0000"/>
                 <w:sz w:val="20"/>
               </w:rPr>
-              <w:t>23.6.2014</w:t>
+              <w:t>01.07.2014</w:t>
             </w:r>
           </w:p>
         </w:tc>
@@ -1291,8 +1296,8 @@
       <w:pPr>
         <w:pStyle w:val="berschrift1"/>
       </w:pPr>
-      <w:bookmarkStart w:id="3" w:name="h.1fob9te" w:colFirst="0" w:colLast="0"/>
-      <w:bookmarkEnd w:id="3"/>
+      <w:bookmarkStart w:id="2" w:name="h.1fob9te" w:colFirst="0" w:colLast="0"/>
+      <w:bookmarkEnd w:id="2"/>
       <w:r>
         <w:lastRenderedPageBreak/>
         <w:t>3.</w:t>
@@ -1320,7 +1325,19 @@
         <w:rPr>
           <w:color w:val="0070C0"/>
         </w:rPr>
-        <w:t xml:space="preserve">The HAR Service is a REST-wrapper around the HAR classifier deployed on the mobile device. Here we test the functionality of the wrapper. For performance tests of the classifier please refer to the test plan for the Mobile Sensor Mining Component (C13). </w:t>
+        <w:t>The HAR Service is a REST-wrapper around the HAR classifier deployed on the mobile device. Here we test t</w:t>
+      </w:r>
+      <w:r>
+        <w:rPr>
+          <w:color w:val="0070C0"/>
+        </w:rPr>
+        <w:t>he functionality of the wrapper and the integration into the Service Center.</w:t>
+      </w:r>
+      <w:r>
+        <w:rPr>
+          <w:color w:val="0070C0"/>
+        </w:rPr>
+        <w:t xml:space="preserve"> For performance tests of the classifier please refer to the test plan for the Mobile Sensor Mining Component (C13). </w:t>
       </w:r>
     </w:p>
     <w:p/>
@@ -1746,8 +1763,8 @@
               <w:contextualSpacing w:val="0"/>
               <w:jc w:val="left"/>
             </w:pPr>
-            <w:bookmarkStart w:id="4" w:name="h.3znysh7" w:colFirst="0" w:colLast="0"/>
-            <w:bookmarkEnd w:id="4"/>
+            <w:bookmarkStart w:id="3" w:name="h.3znysh7" w:colFirst="0" w:colLast="0"/>
+            <w:bookmarkEnd w:id="3"/>
             <w:r>
               <w:rPr>
                 <w:color w:val="0070C0"/>
@@ -1889,6 +1906,8 @@
             </w:pPr>
           </w:p>
         </w:tc>
+        <w:bookmarkStart w:id="4" w:name="_GoBack"/>
+        <w:bookmarkEnd w:id="4"/>
       </w:tr>
       <w:tr>
         <w:trPr>
@@ -1981,7 +2000,7 @@
                 <w:color w:val="FF0000"/>
                 <w:sz w:val="20"/>
               </w:rPr>
-              <w:t>NOK,</w:t>
+              <w:t>NOK</w:t>
             </w:r>
           </w:p>
           <w:p>
@@ -3638,7 +3657,7 @@
       <w:rPr>
         <w:noProof/>
       </w:rPr>
-      <w:t>4</w:t>
+      <w:t>5</w:t>
     </w:r>
     <w:r>
       <w:fldChar w:fldCharType="end"/>

</xml_diff>